<commit_message>
polish up the resume
</commit_message>
<xml_diff>
--- a/Eric_Ung_Resume__3.docx
+++ b/Eric_Ung_Resume__3.docx
@@ -104,7 +104,16 @@
         <w:t>killed in architecting scalable systems, securing applications through advanced practices, and leveraging cutting-edge tools for API development and cybersecurity solutions</w:t>
       </w:r>
       <w:r>
-        <w:t>. As a researcher, focuses on identifying the big concepts whilst also leveraging technical expertise on matters of interest. With a sidearm in business in the Midwest, his name has weight in leadership and management.</w:t>
+        <w:t>. As a researcher, focuses on identifying the big concepts whilst also leveraging technical expertise on matters of interest. With a sidearm in</w:t>
+      </w:r>
+      <w:r>
+        <w:t xml:space="preserve"> Midwest and Southern </w:t>
+      </w:r>
+      <w:r>
+        <w:t>business, his name has weight in leadership and management</w:t>
+      </w:r>
+      <w:r>
+        <w:t>, as well as respect at the bottom line.</w:t>
       </w:r>
     </w:p>
     <w:p>
@@ -298,7 +307,7 @@
           <w:i/>
           <w:iCs/>
         </w:rPr>
-        <w:t>Consultant</w:t>
+        <w:t>Founding Leadership</w:t>
       </w:r>
       <w:r>
         <w:rPr>
@@ -966,54 +975,40 @@
       </w:r>
     </w:p>
     <w:p>
-      <w:pPr>
+      <w:r>
         <w:rPr>
           <w:b/>
           <w:bCs/>
         </w:rPr>
-      </w:pPr>
-      <w:r>
+        <w:t>Application and Cloud Security</w:t>
+      </w:r>
+      <w:r>
+        <w:t>, Cybersecurity, Observance, Analysis</w:t>
+      </w:r>
+    </w:p>
+    <w:p>
+      <w:pPr>
         <w:rPr>
           <w:b/>
           <w:bCs/>
         </w:rPr>
-        <w:t>Software Engineering and Architecture</w:t>
-      </w:r>
+      </w:pPr>
       <w:r>
         <w:rPr>
           <w:b/>
           <w:bCs/>
         </w:rPr>
-        <w:t xml:space="preserve"> </w:t>
-      </w:r>
-      <w:r>
-        <w:t>Microsoft, Linux/Unix</w:t>
-      </w:r>
-    </w:p>
-    <w:p>
+        <w:t>Software Engineering and Architecture</w:t>
+      </w:r>
       <w:r>
         <w:rPr>
           <w:b/>
           <w:bCs/>
         </w:rPr>
-        <w:t xml:space="preserve">Application </w:t>
-      </w:r>
-      <w:r>
-        <w:rPr>
-          <w:b/>
-          <w:bCs/>
-        </w:rPr>
-        <w:t xml:space="preserve">and Cloud </w:t>
-      </w:r>
-      <w:r>
-        <w:rPr>
-          <w:b/>
-          <w:bCs/>
-        </w:rPr>
-        <w:t>Security</w:t>
-      </w:r>
-      <w:r>
-        <w:t>, Cybersecurity, Observance, Analysis</w:t>
+        <w:t xml:space="preserve"> </w:t>
+      </w:r>
+      <w:r>
+        <w:t>Microsoft, Linux/Unix</w:t>
       </w:r>
     </w:p>
     <w:p>

</xml_diff>